<commit_message>
Tenses.. I should probably stop looking at this now
</commit_message>
<xml_diff>
--- a/Paper/GeMS_v3_LQ.docx
+++ b/Paper/GeMS_v3_LQ.docx
@@ -3573,8 +3573,6 @@
           <w:rFonts w:ascii="Times New Roman" w:hAnsi="Times New Roman" w:cs="Times New Roman"/>
         </w:rPr>
       </w:pPr>
-      <w:bookmarkStart w:id="0" w:name="_GoBack"/>
-      <w:bookmarkEnd w:id="0"/>
     </w:p>
     <w:p>
       <w:pPr>
@@ -7374,7 +7372,31 @@
         <w:rPr>
           <w:rFonts w:ascii="Times New Roman" w:hAnsi="Times New Roman" w:cs="Times New Roman"/>
         </w:rPr>
-        <w:t xml:space="preserve">The population dynamics model is a single-sex, age-structured model that tracked the number of individuals in an age class by year, </w:t>
+        <w:t>The popu</w:t>
+      </w:r>
+      <w:r>
+        <w:rPr>
+          <w:rFonts w:ascii="Times New Roman" w:hAnsi="Times New Roman" w:cs="Times New Roman"/>
+        </w:rPr>
+        <w:t>lation dynamics model is</w:t>
+      </w:r>
+      <w:r>
+        <w:rPr>
+          <w:rFonts w:ascii="Times New Roman" w:hAnsi="Times New Roman" w:cs="Times New Roman"/>
+        </w:rPr>
+        <w:t xml:space="preserve"> a single-sex, age-structured model that track</w:t>
+      </w:r>
+      <w:r>
+        <w:rPr>
+          <w:rFonts w:ascii="Times New Roman" w:hAnsi="Times New Roman" w:cs="Times New Roman"/>
+        </w:rPr>
+        <w:t>s</w:t>
+      </w:r>
+      <w:r>
+        <w:rPr>
+          <w:rFonts w:ascii="Times New Roman" w:hAnsi="Times New Roman" w:cs="Times New Roman"/>
+        </w:rPr>
+        <w:t xml:space="preserve"> the number of individuals in an age class by year, </w:t>
       </w:r>
       <w:r>
         <w:rPr>
@@ -7394,7 +7416,19 @@
         <w:rPr>
           <w:rFonts w:ascii="Times New Roman" w:hAnsi="Times New Roman" w:cs="Times New Roman"/>
         </w:rPr>
-        <w:t xml:space="preserve">, and allowed natural mortality, </w:t>
+        <w:t>, and allow</w:t>
+      </w:r>
+      <w:r>
+        <w:rPr>
+          <w:rFonts w:ascii="Times New Roman" w:hAnsi="Times New Roman" w:cs="Times New Roman"/>
+        </w:rPr>
+        <w:t>s</w:t>
+      </w:r>
+      <w:r>
+        <w:rPr>
+          <w:rFonts w:ascii="Times New Roman" w:hAnsi="Times New Roman" w:cs="Times New Roman"/>
+        </w:rPr>
+        <w:t xml:space="preserve"> natural mortality, </w:t>
       </w:r>
       <w:r>
         <w:rPr>
@@ -7971,7 +8005,19 @@
         <w:rPr>
           <w:rFonts w:ascii="Times New Roman" w:hAnsi="Times New Roman" w:cs="Times New Roman"/>
         </w:rPr>
-        <w:t>Mean recruitment followed a Beverton-Holt stock-recruit relationship parameterized in terms of steepness (</w:t>
+        <w:t>Mean recruitment follow</w:t>
+      </w:r>
+      <w:r>
+        <w:rPr>
+          <w:rFonts w:ascii="Times New Roman" w:hAnsi="Times New Roman" w:cs="Times New Roman"/>
+        </w:rPr>
+        <w:t>s</w:t>
+      </w:r>
+      <w:r>
+        <w:rPr>
+          <w:rFonts w:ascii="Times New Roman" w:hAnsi="Times New Roman" w:cs="Times New Roman"/>
+        </w:rPr>
+        <w:t xml:space="preserve"> a Beverton-Holt stock-recruit relationship parameterized in terms of steepness (</w:t>
       </w:r>
       <w:r>
         <w:rPr>
@@ -8064,7 +8110,19 @@
         <w:rPr>
           <w:rFonts w:ascii="Times New Roman" w:hAnsi="Times New Roman" w:cs="Times New Roman"/>
         </w:rPr>
-        <w:t xml:space="preserve"> was log-normally distributed with mean 0 and standard deviation σ</w:t>
+        <w:t xml:space="preserve"> </w:t>
+      </w:r>
+      <w:r>
+        <w:rPr>
+          <w:rFonts w:ascii="Times New Roman" w:hAnsi="Times New Roman" w:cs="Times New Roman"/>
+        </w:rPr>
+        <w:t>i</w:t>
+      </w:r>
+      <w:r>
+        <w:rPr>
+          <w:rFonts w:ascii="Times New Roman" w:hAnsi="Times New Roman" w:cs="Times New Roman"/>
+        </w:rPr>
+        <w:t>s log-normally distributed with mean 0 and standard deviation σ</w:t>
       </w:r>
       <w:r>
         <w:rPr>
@@ -8834,7 +8892,19 @@
         <w:rPr>
           <w:rFonts w:ascii="Times New Roman" w:hAnsi="Times New Roman" w:cs="Times New Roman"/>
         </w:rPr>
-        <w:t>, was comprised of a separable annual sel</w:t>
+        <w:t xml:space="preserve">, </w:t>
+      </w:r>
+      <w:r>
+        <w:rPr>
+          <w:rFonts w:ascii="Times New Roman" w:hAnsi="Times New Roman" w:cs="Times New Roman"/>
+        </w:rPr>
+        <w:t>i</w:t>
+      </w:r>
+      <w:r>
+        <w:rPr>
+          <w:rFonts w:ascii="Times New Roman" w:hAnsi="Times New Roman" w:cs="Times New Roman"/>
+        </w:rPr>
+        <w:t>s comprised of a separable annual sel</w:t>
       </w:r>
       <w:r>
         <w:rPr>
@@ -9041,16 +9111,7 @@
                               <w:rPr>
                                 <w:rFonts w:ascii="Cambria Math" w:hAnsi="Cambria Math" w:cs="Times New Roman"/>
                               </w:rPr>
-                              <m:t>-l</m:t>
-                            </m:r>
-                            <m:r>
-                              <m:rPr>
-                                <m:sty m:val="p"/>
-                              </m:rPr>
-                              <w:rPr>
-                                <w:rFonts w:ascii="Cambria Math" w:hAnsi="Cambria Math" w:cs="Times New Roman"/>
-                              </w:rPr>
-                              <m:t>n</m:t>
+                              <m:t>-ln</m:t>
                             </m:r>
                             <m:ctrlPr>
                               <w:rPr>
@@ -9351,7 +9412,55 @@
         <w:rPr>
           <w:rFonts w:ascii="Times New Roman" w:hAnsi="Times New Roman" w:cs="Times New Roman"/>
         </w:rPr>
-        <w:t xml:space="preserve"> at which the probabilities of capture are respectively 50% and 95% in year l. Selectivity parameters were specified in the operating model in terms of length (equation 6) and converted to age conditional upon the length-at-age curve by rearranging equation 8 (which is conditional upon growth).  Time variation in selectivity parameters in the operating model was specified by a vector input by the user. Maturity, </w:t>
+        <w:t xml:space="preserve"> at which the probabilities of capture are respectively 50% and 95% in year l. Selectivity parameters </w:t>
+      </w:r>
+      <w:r>
+        <w:rPr>
+          <w:rFonts w:ascii="Times New Roman" w:hAnsi="Times New Roman" w:cs="Times New Roman"/>
+        </w:rPr>
+        <w:t>a</w:t>
+      </w:r>
+      <w:r>
+        <w:rPr>
+          <w:rFonts w:ascii="Times New Roman" w:hAnsi="Times New Roman" w:cs="Times New Roman"/>
+        </w:rPr>
+        <w:t>re specified in the operating model in terms of length (equation 6) an</w:t>
+      </w:r>
+      <w:r>
+        <w:rPr>
+          <w:rFonts w:ascii="Times New Roman" w:hAnsi="Times New Roman" w:cs="Times New Roman"/>
+        </w:rPr>
+        <w:t>d convert</w:t>
+      </w:r>
+      <w:r>
+        <w:rPr>
+          <w:rFonts w:ascii="Times New Roman" w:hAnsi="Times New Roman" w:cs="Times New Roman"/>
+        </w:rPr>
+        <w:t xml:space="preserve"> to age</w:t>
+      </w:r>
+      <w:r>
+        <w:rPr>
+          <w:rFonts w:ascii="Times New Roman" w:hAnsi="Times New Roman" w:cs="Times New Roman"/>
+        </w:rPr>
+        <w:t>,</w:t>
+      </w:r>
+      <w:r>
+        <w:rPr>
+          <w:rFonts w:ascii="Times New Roman" w:hAnsi="Times New Roman" w:cs="Times New Roman"/>
+        </w:rPr>
+        <w:t xml:space="preserve"> conditional upon the length-at-age curve by rearranging equation 8 (which is conditional upon growth).  Time variation in selectivity parameters in the operating model </w:t>
+      </w:r>
+      <w:r>
+        <w:rPr>
+          <w:rFonts w:ascii="Times New Roman" w:hAnsi="Times New Roman" w:cs="Times New Roman"/>
+        </w:rPr>
+        <w:t>i</w:t>
+      </w:r>
+      <w:r>
+        <w:rPr>
+          <w:rFonts w:ascii="Times New Roman" w:hAnsi="Times New Roman" w:cs="Times New Roman"/>
+        </w:rPr>
+        <w:t xml:space="preserve">s specified by a vector input by the user. Maturity, </w:t>
       </w:r>
       <w:r>
         <w:rPr>
@@ -9378,7 +9487,13 @@
         <w:rPr>
           <w:rFonts w:ascii="Times New Roman" w:hAnsi="Times New Roman" w:cs="Times New Roman"/>
         </w:rPr>
-        <w:t>, is also a logistic function of age and two estimated parameters (</w:t>
+        <w:t>, i</w:t>
+      </w:r>
+      <w:r>
+        <w:rPr>
+          <w:rFonts w:ascii="Times New Roman" w:hAnsi="Times New Roman" w:cs="Times New Roman"/>
+        </w:rPr>
+        <w:t>s also a logistic function of age and two estimated parameters (</w:t>
       </w:r>
       <w:r>
         <w:rPr>
@@ -9436,7 +9551,19 @@
         <w:rPr>
           <w:rFonts w:ascii="Times New Roman" w:hAnsi="Times New Roman" w:cs="Times New Roman"/>
         </w:rPr>
-        <w:t xml:space="preserve">, which were the </w:t>
+        <w:t xml:space="preserve">, which </w:t>
+      </w:r>
+      <w:r>
+        <w:rPr>
+          <w:rFonts w:ascii="Times New Roman" w:hAnsi="Times New Roman" w:cs="Times New Roman"/>
+        </w:rPr>
+        <w:t>a</w:t>
+      </w:r>
+      <w:r>
+        <w:rPr>
+          <w:rFonts w:ascii="Times New Roman" w:hAnsi="Times New Roman" w:cs="Times New Roman"/>
+        </w:rPr>
+        <w:t xml:space="preserve">re the </w:t>
       </w:r>
       <w:r>
         <w:rPr>
@@ -9462,20 +9589,20 @@
         </w:rPr>
         <w:t xml:space="preserve"> at which the probability of maturing is 50% and 95%, respectively) and </w:t>
       </w:r>
-      <w:commentRangeStart w:id="1"/>
+      <w:commentRangeStart w:id="0"/>
       <w:r>
         <w:rPr>
           <w:rFonts w:ascii="Times New Roman" w:hAnsi="Times New Roman" w:cs="Times New Roman"/>
         </w:rPr>
         <w:t>assumed constant over time</w:t>
       </w:r>
-      <w:commentRangeEnd w:id="1"/>
+      <w:commentRangeEnd w:id="0"/>
       <w:r>
         <w:rPr>
           <w:rStyle w:val="CommentReference"/>
           <w:rFonts w:ascii="Times New Roman" w:hAnsi="Times New Roman"/>
         </w:rPr>
-        <w:commentReference w:id="1"/>
+        <w:commentReference w:id="0"/>
       </w:r>
       <w:r>
         <w:rPr>
@@ -9630,16 +9757,7 @@
                                   <w:rPr>
                                     <w:rFonts w:ascii="Cambria Math" w:hAnsi="Cambria Math" w:cs="Times New Roman"/>
                                   </w:rPr>
-                                  <m:t>-</m:t>
-                                </m:r>
-                                <m:r>
-                                  <m:rPr>
-                                    <m:sty m:val="p"/>
-                                  </m:rPr>
-                                  <w:rPr>
-                                    <w:rFonts w:ascii="Cambria Math" w:hAnsi="Cambria Math" w:cs="Times New Roman"/>
-                                  </w:rPr>
-                                  <m:t>ln</m:t>
+                                  <m:t>-ln</m:t>
                                 </m:r>
                               </m:fName>
                               <m:e>
@@ -9825,7 +9943,19 @@
         <w:rPr>
           <w:rFonts w:ascii="Times New Roman" w:hAnsi="Times New Roman" w:cs="Times New Roman"/>
         </w:rPr>
-        <w:t>Length-at-age followed a growth increment von Bertalanffy form:</w:t>
+        <w:t>Length-at-age follow</w:t>
+      </w:r>
+      <w:r>
+        <w:rPr>
+          <w:rFonts w:ascii="Times New Roman" w:hAnsi="Times New Roman" w:cs="Times New Roman"/>
+        </w:rPr>
+        <w:t>s</w:t>
+      </w:r>
+      <w:r>
+        <w:rPr>
+          <w:rFonts w:ascii="Times New Roman" w:hAnsi="Times New Roman" w:cs="Times New Roman"/>
+        </w:rPr>
+        <w:t xml:space="preserve"> a growth increment von Bertalanffy form:</w:t>
       </w:r>
     </w:p>
     <w:p>
@@ -9936,19 +10066,7 @@
                       <w:rPr>
                         <w:rFonts w:ascii="Cambria Math" w:hAnsi="Cambria Math" w:cs="Times New Roman"/>
                       </w:rPr>
-                      <m:t>∞</m:t>
-                    </m:r>
-                    <m:r>
-                      <w:rPr>
-                        <w:rFonts w:ascii="Cambria Math" w:hAnsi="Cambria Math" w:cs="Times New Roman"/>
-                      </w:rPr>
-                      <m:t>,y</m:t>
-                    </m:r>
-                    <m:r>
-                      <w:rPr>
-                        <w:rFonts w:ascii="Cambria Math" w:hAnsi="Cambria Math" w:cs="Times New Roman"/>
-                      </w:rPr>
-                      <m:t>=1</m:t>
+                      <m:t>∞,y=1</m:t>
                     </m:r>
                   </m:sub>
                 </m:sSub>
@@ -10007,13 +10125,7 @@
                           <w:rPr>
                             <w:rFonts w:ascii="Cambria Math" w:hAnsi="Cambria Math" w:cs="Times New Roman"/>
                           </w:rPr>
-                          <m:t>y</m:t>
-                        </m:r>
-                        <m:r>
-                          <w:rPr>
-                            <w:rFonts w:ascii="Cambria Math" w:hAnsi="Cambria Math" w:cs="Times New Roman"/>
-                          </w:rPr>
-                          <m:t>=1</m:t>
+                          <m:t>y=1</m:t>
                         </m:r>
                       </m:sub>
                     </m:sSub>
@@ -10174,13 +10286,7 @@
                       <w:rPr>
                         <w:rFonts w:ascii="Cambria Math" w:hAnsi="Cambria Math" w:cs="Times New Roman"/>
                       </w:rPr>
-                      <m:t>∞</m:t>
-                    </m:r>
-                    <m:r>
-                      <w:rPr>
-                        <w:rFonts w:ascii="Cambria Math" w:hAnsi="Cambria Math" w:cs="Times New Roman"/>
-                      </w:rPr>
-                      <m:t>,y</m:t>
+                      <m:t>∞,y</m:t>
                     </m:r>
                   </m:sub>
                 </m:sSub>
@@ -10426,13 +10532,7 @@
                       <w:rPr>
                         <w:rFonts w:ascii="Cambria Math" w:hAnsi="Cambria Math" w:cs="Times New Roman"/>
                       </w:rPr>
-                      <m:t>∞</m:t>
-                    </m:r>
-                    <m:r>
-                      <w:rPr>
-                        <w:rFonts w:ascii="Cambria Math" w:hAnsi="Cambria Math" w:cs="Times New Roman"/>
-                      </w:rPr>
-                      <m:t>,y</m:t>
+                      <m:t>∞,y</m:t>
                     </m:r>
                   </m:sub>
                 </m:sSub>
@@ -10604,13 +10704,7 @@
               <w:rPr>
                 <w:rFonts w:ascii="Cambria Math" w:hAnsi="Cambria Math" w:cs="Times New Roman"/>
               </w:rPr>
-              <m:t>∞</m:t>
-            </m:r>
-            <m:r>
-              <w:rPr>
-                <w:rFonts w:ascii="Cambria Math" w:hAnsi="Cambria Math" w:cs="Times New Roman"/>
-              </w:rPr>
-              <m:t>,y</m:t>
+              <m:t>∞,y</m:t>
             </m:r>
           </m:sub>
         </m:sSub>
@@ -10669,7 +10763,19 @@
         <w:rPr>
           <w:rFonts w:ascii="Times New Roman" w:hAnsi="Times New Roman" w:cs="Times New Roman"/>
         </w:rPr>
-        <w:t xml:space="preserve"> was the growth rate in year </w:t>
+        <w:t xml:space="preserve"> </w:t>
+      </w:r>
+      <w:r>
+        <w:rPr>
+          <w:rFonts w:ascii="Times New Roman" w:hAnsi="Times New Roman" w:cs="Times New Roman"/>
+        </w:rPr>
+        <w:t>i</w:t>
+      </w:r>
+      <w:r>
+        <w:rPr>
+          <w:rFonts w:ascii="Times New Roman" w:hAnsi="Times New Roman" w:cs="Times New Roman"/>
+        </w:rPr>
+        <w:t xml:space="preserve">s the growth rate in year </w:t>
       </w:r>
       <w:r>
         <w:rPr>
@@ -10703,7 +10809,19 @@
         <w:rPr>
           <w:rFonts w:ascii="Times New Roman" w:hAnsi="Times New Roman" w:cs="Times New Roman"/>
         </w:rPr>
-        <w:t xml:space="preserve"> was the age corresponding to a predicted length of 0. Changes in </w:t>
+        <w:t xml:space="preserve"> </w:t>
+      </w:r>
+      <w:r>
+        <w:rPr>
+          <w:rFonts w:ascii="Times New Roman" w:hAnsi="Times New Roman" w:cs="Times New Roman"/>
+        </w:rPr>
+        <w:t>i</w:t>
+      </w:r>
+      <w:r>
+        <w:rPr>
+          <w:rFonts w:ascii="Times New Roman" w:hAnsi="Times New Roman" w:cs="Times New Roman"/>
+        </w:rPr>
+        <w:t xml:space="preserve">s the age corresponding to a predicted length of 0. Changes in </w:t>
       </w:r>
       <m:oMath>
         <m:sSub>
@@ -10786,7 +10904,25 @@
         <w:rPr>
           <w:rFonts w:ascii="Times New Roman" w:hAnsi="Times New Roman" w:cs="Times New Roman"/>
         </w:rPr>
-        <w:t>were specified as a vector in the operating model. Weight was a function of length:</w:t>
+        <w:t>a</w:t>
+      </w:r>
+      <w:r>
+        <w:rPr>
+          <w:rFonts w:ascii="Times New Roman" w:hAnsi="Times New Roman" w:cs="Times New Roman"/>
+        </w:rPr>
+        <w:t xml:space="preserve">re specified as a vector in the operating model. Weight </w:t>
+      </w:r>
+      <w:r>
+        <w:rPr>
+          <w:rFonts w:ascii="Times New Roman" w:hAnsi="Times New Roman" w:cs="Times New Roman"/>
+        </w:rPr>
+        <w:t>i</w:t>
+      </w:r>
+      <w:r>
+        <w:rPr>
+          <w:rFonts w:ascii="Times New Roman" w:hAnsi="Times New Roman" w:cs="Times New Roman"/>
+        </w:rPr>
+        <w:t>s a function of length:</w:t>
       </w:r>
     </w:p>
     <w:tbl>
@@ -10957,7 +11093,19 @@
         <w:rPr>
           <w:rFonts w:ascii="Times New Roman" w:hAnsi="Times New Roman" w:cs="Times New Roman"/>
         </w:rPr>
-        <w:t>Conditional length-at-age for both the catch and survey were calculated from the numbers at age matrix by specifying a single standard deviation σ</w:t>
+        <w:t xml:space="preserve">Conditional length-at-age for both the catch and survey </w:t>
+      </w:r>
+      <w:r>
+        <w:rPr>
+          <w:rFonts w:ascii="Times New Roman" w:hAnsi="Times New Roman" w:cs="Times New Roman"/>
+        </w:rPr>
+        <w:t>ar</w:t>
+      </w:r>
+      <w:r>
+        <w:rPr>
+          <w:rFonts w:ascii="Times New Roman" w:hAnsi="Times New Roman" w:cs="Times New Roman"/>
+        </w:rPr>
+        <w:t>e calculated from the numbers at age matrix by specifying a single standard deviation σ</w:t>
       </w:r>
       <w:r>
         <w:rPr>
@@ -11029,14 +11177,33 @@
       <w:r>
         <w:rPr>
           <w:rFonts w:ascii="Times New Roman" w:hAnsi="Times New Roman" w:cs="Times New Roman"/>
-        </w:rPr>
-        <w:t xml:space="preserve"> contained the probability of an individual of age </w:t>
-      </w:r>
-      <w:r>
-        <w:rPr>
-          <w:rFonts w:ascii="Times New Roman" w:hAnsi="Times New Roman" w:cs="Times New Roman"/>
           <w:i/>
         </w:rPr>
+        <w:t>,</w:t>
+      </w:r>
+      <w:r>
+        <w:rPr>
+          <w:rFonts w:ascii="Times New Roman" w:hAnsi="Times New Roman" w:cs="Times New Roman"/>
+        </w:rPr>
+        <w:t xml:space="preserve"> contain</w:t>
+      </w:r>
+      <w:r>
+        <w:rPr>
+          <w:rFonts w:ascii="Times New Roman" w:hAnsi="Times New Roman" w:cs="Times New Roman"/>
+        </w:rPr>
+        <w:t>s</w:t>
+      </w:r>
+      <w:r>
+        <w:rPr>
+          <w:rFonts w:ascii="Times New Roman" w:hAnsi="Times New Roman" w:cs="Times New Roman"/>
+        </w:rPr>
+        <w:t xml:space="preserve"> the probability of an individual of age </w:t>
+      </w:r>
+      <w:r>
+        <w:rPr>
+          <w:rFonts w:ascii="Times New Roman" w:hAnsi="Times New Roman" w:cs="Times New Roman"/>
+          <w:i/>
+        </w:rPr>
         <w:t>a</w:t>
       </w:r>
       <w:r>
@@ -11056,7 +11223,19 @@
         <w:rPr>
           <w:rFonts w:ascii="Times New Roman" w:hAnsi="Times New Roman" w:cs="Times New Roman"/>
         </w:rPr>
-        <w:t>(i.e. the proportion of each age class in each length bin). Length bins were pre-specified</w:t>
+        <w:t xml:space="preserve">(i.e. the proportion of each age class in each length bin). Length bins </w:t>
+      </w:r>
+      <w:r>
+        <w:rPr>
+          <w:rFonts w:ascii="Times New Roman" w:hAnsi="Times New Roman" w:cs="Times New Roman"/>
+        </w:rPr>
+        <w:t>a</w:t>
+      </w:r>
+      <w:r>
+        <w:rPr>
+          <w:rFonts w:ascii="Times New Roman" w:hAnsi="Times New Roman" w:cs="Times New Roman"/>
+        </w:rPr>
+        <w:t>re pre-specified</w:t>
       </w:r>
       <w:r>
         <w:rPr>
@@ -11618,11 +11797,19 @@
         <w:rPr>
           <w:rFonts w:ascii="Times New Roman" w:hAnsi="Times New Roman" w:cs="Times New Roman"/>
         </w:rPr>
-        <w:t>where Bin</w:t>
-      </w:r>
-      <w:r>
-        <w:rPr>
-          <w:rFonts w:ascii="Times New Roman" w:hAnsi="Times New Roman" w:cs="Times New Roman"/>
+        <w:t xml:space="preserve">where </w:t>
+      </w:r>
+      <w:r>
+        <w:rPr>
+          <w:rFonts w:ascii="Times New Roman" w:hAnsi="Times New Roman" w:cs="Times New Roman"/>
+          <w:i/>
+        </w:rPr>
+        <w:t>Bin</w:t>
+      </w:r>
+      <w:r>
+        <w:rPr>
+          <w:rFonts w:ascii="Times New Roman" w:hAnsi="Times New Roman" w:cs="Times New Roman"/>
+          <w:i/>
           <w:vertAlign w:val="subscript"/>
         </w:rPr>
         <w:t>z</w:t>
@@ -11631,7 +11818,31 @@
         <w:rPr>
           <w:rFonts w:ascii="Times New Roman" w:hAnsi="Times New Roman" w:cs="Times New Roman"/>
         </w:rPr>
-        <w:t xml:space="preserve"> was a vector of the midpoints of the specified length bins.  Numbers at length were calculated from this matrix of (normalized) probabilities of length-at-age by multiplying each row by the number of individuals at age and then summing over rows (i.e. age).</w:t>
+        <w:t xml:space="preserve"> </w:t>
+      </w:r>
+      <w:r>
+        <w:rPr>
+          <w:rFonts w:ascii="Times New Roman" w:hAnsi="Times New Roman" w:cs="Times New Roman"/>
+        </w:rPr>
+        <w:t>i</w:t>
+      </w:r>
+      <w:r>
+        <w:rPr>
+          <w:rFonts w:ascii="Times New Roman" w:hAnsi="Times New Roman" w:cs="Times New Roman"/>
+        </w:rPr>
+        <w:t xml:space="preserve">s a vector of the midpoints of the specified length bins.  Numbers at length </w:t>
+      </w:r>
+      <w:r>
+        <w:rPr>
+          <w:rFonts w:ascii="Times New Roman" w:hAnsi="Times New Roman" w:cs="Times New Roman"/>
+        </w:rPr>
+        <w:t>a</w:t>
+      </w:r>
+      <w:r>
+        <w:rPr>
+          <w:rFonts w:ascii="Times New Roman" w:hAnsi="Times New Roman" w:cs="Times New Roman"/>
+        </w:rPr>
+        <w:t>re calculated from this matrix of (normalized) probabilities of length-at-age by multiplying each row by the number of individuals at age and then summing over rows (i.e. age).</w:t>
       </w:r>
     </w:p>
     <w:p>
@@ -11865,7 +12076,19 @@
         <w:rPr>
           <w:rFonts w:ascii="Times New Roman" w:hAnsi="Times New Roman" w:cs="Times New Roman"/>
         </w:rPr>
-        <w:t xml:space="preserve"> was calculated as:</w:t>
+        <w:t xml:space="preserve"> </w:t>
+      </w:r>
+      <w:r>
+        <w:rPr>
+          <w:rFonts w:ascii="Times New Roman" w:hAnsi="Times New Roman" w:cs="Times New Roman"/>
+        </w:rPr>
+        <w:t>i</w:t>
+      </w:r>
+      <w:r>
+        <w:rPr>
+          <w:rFonts w:ascii="Times New Roman" w:hAnsi="Times New Roman" w:cs="Times New Roman"/>
+        </w:rPr>
+        <w:t>s calculated as:</w:t>
       </w:r>
     </w:p>
     <w:p>
@@ -12358,7 +12581,19 @@
         <w:rPr>
           <w:rFonts w:ascii="Times New Roman" w:hAnsi="Times New Roman" w:cs="Times New Roman"/>
         </w:rPr>
-        <w:t>The survey-selected biomass at the time of the survey was calculated as:</w:t>
+        <w:t xml:space="preserve">The survey-selected biomass at the time of the survey </w:t>
+      </w:r>
+      <w:r>
+        <w:rPr>
+          <w:rFonts w:ascii="Times New Roman" w:hAnsi="Times New Roman" w:cs="Times New Roman"/>
+        </w:rPr>
+        <w:t>i</w:t>
+      </w:r>
+      <w:r>
+        <w:rPr>
+          <w:rFonts w:ascii="Times New Roman" w:hAnsi="Times New Roman" w:cs="Times New Roman"/>
+        </w:rPr>
+        <w:t>s calculated as:</w:t>
       </w:r>
     </w:p>
     <w:p>
@@ -12643,7 +12878,27 @@
         <w:rPr>
           <w:rFonts w:ascii="Times New Roman" w:hAnsi="Times New Roman" w:cs="Times New Roman"/>
         </w:rPr>
-        <w:t xml:space="preserve"> was the survey selectivity defined as:</w:t>
+        <w:t xml:space="preserve"> </w:t>
+      </w:r>
+      <w:r>
+        <w:rPr>
+          <w:rFonts w:ascii="Times New Roman" w:hAnsi="Times New Roman" w:cs="Times New Roman"/>
+          <w:i/>
+        </w:rPr>
+        <w:t>i</w:t>
+      </w:r>
+      <w:r>
+        <w:rPr>
+          <w:rFonts w:ascii="Times New Roman" w:hAnsi="Times New Roman" w:cs="Times New Roman"/>
+          <w:i/>
+        </w:rPr>
+        <w:t>s</w:t>
+      </w:r>
+      <w:r>
+        <w:rPr>
+          <w:rFonts w:ascii="Times New Roman" w:hAnsi="Times New Roman" w:cs="Times New Roman"/>
+        </w:rPr>
+        <w:t xml:space="preserve"> the survey selectivity defined as:</w:t>
       </w:r>
     </w:p>
     <w:p>
@@ -12806,16 +13061,7 @@
                               <w:rPr>
                                 <w:rFonts w:ascii="Cambria Math" w:hAnsi="Cambria Math" w:cs="Times New Roman"/>
                               </w:rPr>
-                              <m:t>-</m:t>
-                            </m:r>
-                            <m:r>
-                              <m:rPr>
-                                <m:sty m:val="p"/>
-                              </m:rPr>
-                              <w:rPr>
-                                <w:rFonts w:ascii="Cambria Math" w:hAnsi="Cambria Math" w:cs="Times New Roman"/>
-                              </w:rPr>
-                              <m:t>ln</m:t>
+                              <m:t>-ln</m:t>
                             </m:r>
                           </m:fName>
                           <m:e>
@@ -13100,7 +13346,13 @@
           <w:rFonts w:ascii="Times New Roman" w:hAnsi="Times New Roman" w:cs="Times New Roman"/>
         </w:rPr>
         <w:lastRenderedPageBreak/>
-        <w:t xml:space="preserve">were specified according to length and then transformed to age within the operating model conditional upon growth. </w:t>
+        <w:t>a</w:t>
+      </w:r>
+      <w:r>
+        <w:rPr>
+          <w:rFonts w:ascii="Times New Roman" w:hAnsi="Times New Roman" w:cs="Times New Roman"/>
+        </w:rPr>
+        <w:t xml:space="preserve">re specified according to length and then transformed to age within the operating model conditional upon growth. </w:t>
       </w:r>
     </w:p>
     <w:p>
@@ -13133,7 +13385,31 @@
         <w:rPr>
           <w:rFonts w:ascii="Times New Roman" w:hAnsi="Times New Roman" w:cs="Times New Roman"/>
         </w:rPr>
-        <w:t>Catch biomass, catch length frequencies, fishery-independent survey indices of abundance and survey length frequencies were generated using the operating model with error to be used in the estimation models for each year in the simulation. Observed catch biomass and survey biomass were modeled as:</w:t>
+        <w:t xml:space="preserve">Catch biomass, catch length frequencies, fishery-independent survey indices of abundance and survey length frequencies </w:t>
+      </w:r>
+      <w:r>
+        <w:rPr>
+          <w:rFonts w:ascii="Times New Roman" w:hAnsi="Times New Roman" w:cs="Times New Roman"/>
+        </w:rPr>
+        <w:t>ar</w:t>
+      </w:r>
+      <w:r>
+        <w:rPr>
+          <w:rFonts w:ascii="Times New Roman" w:hAnsi="Times New Roman" w:cs="Times New Roman"/>
+        </w:rPr>
+        <w:t xml:space="preserve">e generated using the operating model with error to be used in the estimation models for each year in the simulation. Observed catch biomass and survey biomass </w:t>
+      </w:r>
+      <w:r>
+        <w:rPr>
+          <w:rFonts w:ascii="Times New Roman" w:hAnsi="Times New Roman" w:cs="Times New Roman"/>
+        </w:rPr>
+        <w:t>a</w:t>
+      </w:r>
+      <w:r>
+        <w:rPr>
+          <w:rFonts w:ascii="Times New Roman" w:hAnsi="Times New Roman" w:cs="Times New Roman"/>
+        </w:rPr>
+        <w:t>re modeled as:</w:t>
       </w:r>
     </w:p>
     <w:p>
@@ -13753,25 +14029,41 @@
         <w:rPr>
           <w:rFonts w:ascii="Times New Roman" w:hAnsi="Times New Roman" w:cs="Times New Roman"/>
         </w:rPr>
-        <w:t xml:space="preserve"> matched those of the operating model</w:t>
-      </w:r>
-      <w:r>
-        <w:rPr>
-          <w:rFonts w:ascii="Times New Roman" w:hAnsi="Times New Roman" w:cs="Times New Roman"/>
-        </w:rPr>
-        <w:t>, with a several of exceptions</w:t>
-      </w:r>
-      <w:r>
-        <w:rPr>
-          <w:rFonts w:ascii="Times New Roman" w:hAnsi="Times New Roman" w:cs="Times New Roman"/>
-        </w:rPr>
-        <w:t>. Table 1 lists the estimable param</w:t>
-      </w:r>
-      <w:r>
-        <w:rPr>
-          <w:rFonts w:ascii="Times New Roman" w:hAnsi="Times New Roman" w:cs="Times New Roman"/>
-        </w:rPr>
-        <w:t>eters of the assessment method. The estimation model only has the capacity to allow the paramete</w:t>
+        <w:t xml:space="preserve"> match those of the operating model</w:t>
+      </w:r>
+      <w:r>
+        <w:rPr>
+          <w:rFonts w:ascii="Times New Roman" w:hAnsi="Times New Roman" w:cs="Times New Roman"/>
+        </w:rPr>
+        <w:t>, with several of exceptions</w:t>
+      </w:r>
+      <w:r>
+        <w:rPr>
+          <w:rFonts w:ascii="Times New Roman" w:hAnsi="Times New Roman" w:cs="Times New Roman"/>
+        </w:rPr>
+        <w:t xml:space="preserve">. </w:t>
+      </w:r>
+      <w:commentRangeStart w:id="1"/>
+      <w:r>
+        <w:rPr>
+          <w:rFonts w:ascii="Times New Roman" w:hAnsi="Times New Roman" w:cs="Times New Roman"/>
+          <w:highlight w:val="yellow"/>
+        </w:rPr>
+        <w:t>Table 1 lists the estimable parameters of the assessment method.</w:t>
+      </w:r>
+      <w:commentRangeEnd w:id="1"/>
+      <w:r>
+        <w:rPr>
+          <w:rStyle w:val="CommentReference"/>
+          <w:rFonts w:ascii="Times New Roman" w:hAnsi="Times New Roman"/>
+        </w:rPr>
+        <w:commentReference w:id="1"/>
+      </w:r>
+      <w:r>
+        <w:rPr>
+          <w:rFonts w:ascii="Times New Roman" w:hAnsi="Times New Roman" w:cs="Times New Roman"/>
+        </w:rPr>
+        <w:t xml:space="preserve"> The estimation model only has the capacity to allow the paramete</w:t>
       </w:r>
       <w:r>
         <w:rPr>
@@ -13783,13 +14075,37 @@
         <w:rPr>
           <w:rFonts w:ascii="Times New Roman" w:hAnsi="Times New Roman" w:cs="Times New Roman"/>
         </w:rPr>
-        <w:t>s related to the population processes of growth, fisheries selectivity, or natural mortality to vary over time.  When one of these processes was allowed to vary over time in the estimation model, a</w:t>
-      </w:r>
-      <w:r>
-        <w:rPr>
-          <w:rFonts w:ascii="Times New Roman" w:hAnsi="Times New Roman" w:cs="Times New Roman"/>
-        </w:rPr>
-        <w:t xml:space="preserve">nnual deviations from the mean were </w:t>
+        <w:t xml:space="preserve">s related to the population processes of growth, fisheries selectivity, or natural mortality to vary over time.  When one of these processes </w:t>
+      </w:r>
+      <w:r>
+        <w:rPr>
+          <w:rFonts w:ascii="Times New Roman" w:hAnsi="Times New Roman" w:cs="Times New Roman"/>
+        </w:rPr>
+        <w:t>i</w:t>
+      </w:r>
+      <w:r>
+        <w:rPr>
+          <w:rFonts w:ascii="Times New Roman" w:hAnsi="Times New Roman" w:cs="Times New Roman"/>
+        </w:rPr>
+        <w:t>s allowed to vary over time in the estimation model, a</w:t>
+      </w:r>
+      <w:r>
+        <w:rPr>
+          <w:rFonts w:ascii="Times New Roman" w:hAnsi="Times New Roman" w:cs="Times New Roman"/>
+        </w:rPr>
+        <w:t xml:space="preserve">nnual deviations from the mean </w:t>
+      </w:r>
+      <w:r>
+        <w:rPr>
+          <w:rFonts w:ascii="Times New Roman" w:hAnsi="Times New Roman" w:cs="Times New Roman"/>
+        </w:rPr>
+        <w:t>a</w:t>
+      </w:r>
+      <w:r>
+        <w:rPr>
+          <w:rFonts w:ascii="Times New Roman" w:hAnsi="Times New Roman" w:cs="Times New Roman"/>
+        </w:rPr>
+        <w:t xml:space="preserve">re </w:t>
       </w:r>
       <w:r>
         <w:rPr>
@@ -13838,11 +14154,31 @@
         <w:rPr>
           <w:rFonts w:ascii="Times New Roman" w:hAnsi="Times New Roman" w:cs="Times New Roman"/>
         </w:rPr>
-        <w:t>) within the assessment method was estimated with annual deviations (R</w:t>
-      </w:r>
-      <w:r>
-        <w:rPr>
-          <w:rFonts w:ascii="Times New Roman" w:hAnsi="Times New Roman" w:cs="Times New Roman"/>
+        <w:t xml:space="preserve">) within the assessment method </w:t>
+      </w:r>
+      <w:r>
+        <w:rPr>
+          <w:rFonts w:ascii="Times New Roman" w:hAnsi="Times New Roman" w:cs="Times New Roman"/>
+        </w:rPr>
+        <w:t>i</w:t>
+      </w:r>
+      <w:r>
+        <w:rPr>
+          <w:rFonts w:ascii="Times New Roman" w:hAnsi="Times New Roman" w:cs="Times New Roman"/>
+        </w:rPr>
+        <w:t>s estimated with annual deviations (</w:t>
+      </w:r>
+      <w:r>
+        <w:rPr>
+          <w:rFonts w:ascii="Times New Roman" w:hAnsi="Times New Roman" w:cs="Times New Roman"/>
+          <w:i/>
+        </w:rPr>
+        <w:t>R</w:t>
+      </w:r>
+      <w:r>
+        <w:rPr>
+          <w:rFonts w:ascii="Times New Roman" w:hAnsi="Times New Roman" w:cs="Times New Roman"/>
+          <w:i/>
           <w:vertAlign w:val="subscript"/>
         </w:rPr>
         <w:t>dev,y</w:t>
@@ -13851,7 +14187,7 @@
         <w:rPr>
           <w:rFonts w:ascii="Times New Roman" w:hAnsi="Times New Roman" w:cs="Times New Roman"/>
         </w:rPr>
-        <w:t xml:space="preserve">); eq. 19). </w:t>
+        <w:t>):</w:t>
       </w:r>
     </w:p>
     <w:p>
@@ -14241,16 +14577,7 @@
                               <w:rPr>
                                 <w:rFonts w:ascii="Cambria Math" w:hAnsi="Cambria Math" w:cs="Times New Roman"/>
                               </w:rPr>
-                              <m:t>-l</m:t>
-                            </m:r>
-                            <m:r>
-                              <m:rPr>
-                                <m:sty m:val="p"/>
-                              </m:rPr>
-                              <w:rPr>
-                                <w:rFonts w:ascii="Cambria Math" w:hAnsi="Cambria Math" w:cs="Times New Roman"/>
-                              </w:rPr>
-                              <m:t>n</m:t>
+                              <m:t>-ln</m:t>
                             </m:r>
                             <m:ctrlPr>
                               <w:rPr>
@@ -14611,7 +14938,31 @@
         <w:rPr>
           <w:rFonts w:ascii="Times New Roman" w:hAnsi="Times New Roman" w:cs="Times New Roman"/>
         </w:rPr>
-        <w:t>The assessment method was fit to the data generated from the operating model based on four likelihood components. The log-likelihoods (ignoring constants) for catch and the survey index of abundance were log-normal:</w:t>
+        <w:t xml:space="preserve">The assessment method </w:t>
+      </w:r>
+      <w:r>
+        <w:rPr>
+          <w:rFonts w:ascii="Times New Roman" w:hAnsi="Times New Roman" w:cs="Times New Roman"/>
+        </w:rPr>
+        <w:t>i</w:t>
+      </w:r>
+      <w:r>
+        <w:rPr>
+          <w:rFonts w:ascii="Times New Roman" w:hAnsi="Times New Roman" w:cs="Times New Roman"/>
+        </w:rPr>
+        <w:t xml:space="preserve">s fit to the data generated from the operating model based on four likelihood components. The log-likelihoods (ignoring constants) for catch and the survey index of abundance </w:t>
+      </w:r>
+      <w:r>
+        <w:rPr>
+          <w:rFonts w:ascii="Times New Roman" w:hAnsi="Times New Roman" w:cs="Times New Roman"/>
+        </w:rPr>
+        <w:t>a</w:t>
+      </w:r>
+      <w:r>
+        <w:rPr>
+          <w:rFonts w:ascii="Times New Roman" w:hAnsi="Times New Roman" w:cs="Times New Roman"/>
+        </w:rPr>
+        <w:t>re log-normal:</w:t>
       </w:r>
     </w:p>
     <w:p>
@@ -14743,16 +15094,7 @@
                               <w:rPr>
                                 <w:rFonts w:ascii="Cambria Math" w:hAnsi="Cambria Math" w:cs="Times New Roman"/>
                               </w:rPr>
-                              <m:t>ln</m:t>
-                            </m:r>
-                            <m:r>
-                              <m:rPr>
-                                <m:sty m:val="p"/>
-                              </m:rPr>
-                              <w:rPr>
-                                <w:rFonts w:ascii="Cambria Math" w:hAnsi="Cambria Math" w:cs="Times New Roman"/>
-                              </w:rPr>
-                              <m:t>⁡</m:t>
+                              <m:t>ln⁡</m:t>
                             </m:r>
                             <m:r>
                               <w:rPr>
@@ -14791,16 +15133,7 @@
                           <w:rPr>
                             <w:rFonts w:ascii="Cambria Math" w:hAnsi="Cambria Math" w:cs="Times New Roman"/>
                           </w:rPr>
-                          <m:t>ln</m:t>
-                        </m:r>
-                        <m:r>
-                          <m:rPr>
-                            <m:sty m:val="p"/>
-                          </m:rPr>
-                          <w:rPr>
-                            <w:rFonts w:ascii="Cambria Math" w:hAnsi="Cambria Math" w:cs="Times New Roman"/>
-                          </w:rPr>
-                          <m:t>⁡</m:t>
+                          <m:t>ln⁡</m:t>
                         </m:r>
                         <m:r>
                           <w:rPr>
@@ -14867,16 +15200,7 @@
                       <w:rPr>
                         <w:rFonts w:ascii="Cambria Math" w:hAnsi="Cambria Math" w:cs="Times New Roman"/>
                       </w:rPr>
-                      <m:t>ln</m:t>
-                    </m:r>
-                    <m:r>
-                      <m:rPr>
-                        <m:sty m:val="p"/>
-                      </m:rPr>
-                      <w:rPr>
-                        <w:rFonts w:ascii="Cambria Math" w:hAnsi="Cambria Math" w:cs="Times New Roman"/>
-                      </w:rPr>
-                      <m:t>⁡(</m:t>
+                      <m:t>ln⁡(</m:t>
                     </m:r>
                     <m:sSup>
                       <m:sSupPr>
@@ -15056,16 +15380,7 @@
                               <w:rPr>
                                 <w:rFonts w:ascii="Cambria Math" w:hAnsi="Cambria Math" w:cs="Times New Roman"/>
                               </w:rPr>
-                              <m:t>ln</m:t>
-                            </m:r>
-                            <m:r>
-                              <m:rPr>
-                                <m:sty m:val="p"/>
-                              </m:rPr>
-                              <w:rPr>
-                                <w:rFonts w:ascii="Cambria Math" w:hAnsi="Cambria Math" w:cs="Times New Roman"/>
-                              </w:rPr>
-                              <m:t>⁡</m:t>
+                              <m:t>ln⁡</m:t>
                             </m:r>
                             <m:r>
                               <w:rPr>
@@ -15104,16 +15419,7 @@
                           <w:rPr>
                             <w:rFonts w:ascii="Cambria Math" w:hAnsi="Cambria Math" w:cs="Times New Roman"/>
                           </w:rPr>
-                          <m:t>ln</m:t>
-                        </m:r>
-                        <m:r>
-                          <m:rPr>
-                            <m:sty m:val="p"/>
-                          </m:rPr>
-                          <w:rPr>
-                            <w:rFonts w:ascii="Cambria Math" w:hAnsi="Cambria Math" w:cs="Times New Roman"/>
-                          </w:rPr>
-                          <m:t>⁡</m:t>
+                          <m:t>ln⁡</m:t>
                         </m:r>
                         <m:r>
                           <w:rPr>
@@ -15180,16 +15486,7 @@
                       <w:rPr>
                         <w:rFonts w:ascii="Cambria Math" w:hAnsi="Cambria Math" w:cs="Times New Roman"/>
                       </w:rPr>
-                      <m:t>ln</m:t>
-                    </m:r>
-                    <m:r>
-                      <m:rPr>
-                        <m:sty m:val="p"/>
-                      </m:rPr>
-                      <w:rPr>
-                        <w:rFonts w:ascii="Cambria Math" w:hAnsi="Cambria Math" w:cs="Times New Roman"/>
-                      </w:rPr>
-                      <m:t>⁡(</m:t>
+                      <m:t>ln⁡(</m:t>
                     </m:r>
                     <m:sSup>
                       <m:sSupPr>
@@ -15287,7 +15584,19 @@
         <w:rPr>
           <w:rFonts w:ascii="Times New Roman" w:hAnsi="Times New Roman" w:cs="Times New Roman"/>
         </w:rPr>
-        <w:t>Catch and survey length frequencies were fit under the assumption of multinomial sampling:</w:t>
+        <w:t xml:space="preserve">Catch and survey length frequencies </w:t>
+      </w:r>
+      <w:r>
+        <w:rPr>
+          <w:rFonts w:ascii="Times New Roman" w:hAnsi="Times New Roman" w:cs="Times New Roman"/>
+        </w:rPr>
+        <w:t>a</w:t>
+      </w:r>
+      <w:r>
+        <w:rPr>
+          <w:rFonts w:ascii="Times New Roman" w:hAnsi="Times New Roman" w:cs="Times New Roman"/>
+        </w:rPr>
+        <w:t>re fit under the assumption of multinomial sampling:</w:t>
       </w:r>
     </w:p>
     <w:p>
@@ -15528,31 +15837,7 @@
                               <w:rPr>
                                 <w:rFonts w:ascii="Cambria Math" w:hAnsi="Cambria Math" w:cs="Times New Roman"/>
                               </w:rPr>
-                              <m:t xml:space="preserve">                  </m:t>
-                            </m:r>
-                            <m:r>
-                              <w:rPr>
-                                <w:rFonts w:ascii="Cambria Math" w:hAnsi="Cambria Math" w:cs="Times New Roman"/>
-                              </w:rPr>
-                              <m:t xml:space="preserve">       </m:t>
-                            </m:r>
-                            <m:r>
-                              <w:rPr>
-                                <w:rFonts w:ascii="Cambria Math" w:hAnsi="Cambria Math" w:cs="Times New Roman"/>
-                              </w:rPr>
-                              <m:t xml:space="preserve">  </m:t>
-                            </m:r>
-                            <m:r>
-                              <w:rPr>
-                                <w:rFonts w:ascii="Cambria Math" w:hAnsi="Cambria Math" w:cs="Times New Roman"/>
-                              </w:rPr>
-                              <m:t xml:space="preserve">   </m:t>
-                            </m:r>
-                            <m:r>
-                              <w:rPr>
-                                <w:rFonts w:ascii="Cambria Math" w:hAnsi="Cambria Math" w:cs="Times New Roman"/>
-                              </w:rPr>
-                              <m:t xml:space="preserve"> if </m:t>
+                              <m:t xml:space="preserve">                               if </m:t>
                             </m:r>
                             <m:sSubSup>
                               <m:sSubSupPr>
@@ -15883,19 +16168,7 @@
                               <w:rPr>
                                 <w:rFonts w:ascii="Cambria Math" w:hAnsi="Cambria Math" w:cs="Times New Roman"/>
                               </w:rPr>
-                              <m:t xml:space="preserve">                   </m:t>
-                            </m:r>
-                            <m:r>
-                              <w:rPr>
-                                <w:rFonts w:ascii="Cambria Math" w:hAnsi="Cambria Math" w:cs="Times New Roman"/>
-                              </w:rPr>
-                              <m:t xml:space="preserve">         </m:t>
-                            </m:r>
-                            <m:r>
-                              <w:rPr>
-                                <w:rFonts w:ascii="Cambria Math" w:hAnsi="Cambria Math" w:cs="Times New Roman"/>
-                              </w:rPr>
-                              <m:t xml:space="preserve">  if </m:t>
+                              <m:t xml:space="preserve">                              if </m:t>
                             </m:r>
                             <m:sSubSup>
                               <m:sSubSupPr>
@@ -16077,7 +16350,19 @@
         <w:rPr>
           <w:rFonts w:ascii="Times New Roman" w:hAnsi="Times New Roman" w:cs="Times New Roman"/>
         </w:rPr>
-        <w:t xml:space="preserve"> was the observed proportion at length of the catch in year </w:t>
+        <w:t xml:space="preserve"> </w:t>
+      </w:r>
+      <w:r>
+        <w:rPr>
+          <w:rFonts w:ascii="Times New Roman" w:hAnsi="Times New Roman" w:cs="Times New Roman"/>
+        </w:rPr>
+        <w:t>i</w:t>
+      </w:r>
+      <w:r>
+        <w:rPr>
+          <w:rFonts w:ascii="Times New Roman" w:hAnsi="Times New Roman" w:cs="Times New Roman"/>
+        </w:rPr>
+        <w:t xml:space="preserve">s the observed proportion at length of the catch in year </w:t>
       </w:r>
       <w:r>
         <w:rPr>
@@ -16132,7 +16417,13 @@
         <w:rPr>
           <w:rFonts w:ascii="Times New Roman" w:hAnsi="Times New Roman" w:cs="Times New Roman"/>
         </w:rPr>
-        <w:t xml:space="preserve">was the predicted proportion at length in year </w:t>
+        <w:t xml:space="preserve"> i</w:t>
+      </w:r>
+      <w:r>
+        <w:rPr>
+          <w:rFonts w:ascii="Times New Roman" w:hAnsi="Times New Roman" w:cs="Times New Roman"/>
+        </w:rPr>
+        <w:t xml:space="preserve">s the predicted proportion at length in year </w:t>
       </w:r>
       <w:r>
         <w:rPr>
@@ -16187,7 +16478,13 @@
         <w:rPr>
           <w:rFonts w:ascii="Times New Roman" w:hAnsi="Times New Roman" w:cs="Times New Roman"/>
         </w:rPr>
-        <w:t xml:space="preserve">was the observed proportion at length of the survey biomass in year </w:t>
+        <w:t xml:space="preserve"> i</w:t>
+      </w:r>
+      <w:r>
+        <w:rPr>
+          <w:rFonts w:ascii="Times New Roman" w:hAnsi="Times New Roman" w:cs="Times New Roman"/>
+        </w:rPr>
+        <w:t xml:space="preserve">s the observed proportion at length of the survey biomass in year </w:t>
       </w:r>
       <w:r>
         <w:rPr>
@@ -16242,7 +16539,19 @@
         <w:rPr>
           <w:rFonts w:ascii="Times New Roman" w:hAnsi="Times New Roman" w:cs="Times New Roman"/>
         </w:rPr>
-        <w:t xml:space="preserve"> was the predicted proportion at length of the survey biomass in year </w:t>
+        <w:t xml:space="preserve"> </w:t>
+      </w:r>
+      <w:r>
+        <w:rPr>
+          <w:rFonts w:ascii="Times New Roman" w:hAnsi="Times New Roman" w:cs="Times New Roman"/>
+        </w:rPr>
+        <w:t>i</w:t>
+      </w:r>
+      <w:r>
+        <w:rPr>
+          <w:rFonts w:ascii="Times New Roman" w:hAnsi="Times New Roman" w:cs="Times New Roman"/>
+        </w:rPr>
+        <w:t xml:space="preserve">s the predicted proportion at length of the survey biomass in year </w:t>
       </w:r>
       <w:r>
         <w:rPr>
@@ -16255,7 +16564,43 @@
         <w:rPr>
           <w:rFonts w:ascii="Times New Roman" w:hAnsi="Times New Roman" w:cs="Times New Roman"/>
         </w:rPr>
-        <w:t>. The data were weighted with the same CVs and sample sizes with which they were generated (Table 1). Small penalties were added to the objective function to ensure the smoothness of estimated recruitment, fishing mortality, time-varying natural mortality, time-varying selectivity, and time-varying growth in the form of:</w:t>
+        <w:t xml:space="preserve">. The data </w:t>
+      </w:r>
+      <w:r>
+        <w:rPr>
+          <w:rFonts w:ascii="Times New Roman" w:hAnsi="Times New Roman" w:cs="Times New Roman"/>
+        </w:rPr>
+        <w:t>a</w:t>
+      </w:r>
+      <w:r>
+        <w:rPr>
+          <w:rFonts w:ascii="Times New Roman" w:hAnsi="Times New Roman" w:cs="Times New Roman"/>
+        </w:rPr>
+        <w:t xml:space="preserve">re weighted with the same CVs and sample sizes with which they </w:t>
+      </w:r>
+      <w:r>
+        <w:rPr>
+          <w:rFonts w:ascii="Times New Roman" w:hAnsi="Times New Roman" w:cs="Times New Roman"/>
+        </w:rPr>
+        <w:t>we</w:t>
+      </w:r>
+      <w:r>
+        <w:rPr>
+          <w:rFonts w:ascii="Times New Roman" w:hAnsi="Times New Roman" w:cs="Times New Roman"/>
+        </w:rPr>
+        <w:t xml:space="preserve">re generated (Table 1). Small penalties </w:t>
+      </w:r>
+      <w:r>
+        <w:rPr>
+          <w:rFonts w:ascii="Times New Roman" w:hAnsi="Times New Roman" w:cs="Times New Roman"/>
+        </w:rPr>
+        <w:t>a</w:t>
+      </w:r>
+      <w:r>
+        <w:rPr>
+          <w:rFonts w:ascii="Times New Roman" w:hAnsi="Times New Roman" w:cs="Times New Roman"/>
+        </w:rPr>
+        <w:t>re added to the objective function to ensure the smoothness of estimated recruitment, fishing mortality, time-varying natural mortality, time-varying selectivity, and time-varying growth in the form of:</w:t>
       </w:r>
     </w:p>
     <w:p>
@@ -16545,7 +16890,19 @@
         <w:rPr>
           <w:rFonts w:ascii="Times New Roman" w:hAnsi="Times New Roman" w:cs="Times New Roman"/>
         </w:rPr>
-        <w:t>is the vector of the deviations associated with recruitment, fishing mortality, natural mortality, selectivity and/or growth and γ</w:t>
+        <w:t>is the vector of the deviations associated with recruitment, fishing mortality, natural mortality, selectivity and/or growth</w:t>
+      </w:r>
+      <w:r>
+        <w:rPr>
+          <w:rFonts w:ascii="Times New Roman" w:hAnsi="Times New Roman" w:cs="Times New Roman"/>
+        </w:rPr>
+        <w:t>,</w:t>
+      </w:r>
+      <w:r>
+        <w:rPr>
+          <w:rFonts w:ascii="Times New Roman" w:hAnsi="Times New Roman" w:cs="Times New Roman"/>
+        </w:rPr>
+        <w:t xml:space="preserve"> and γ</w:t>
       </w:r>
       <w:r>
         <w:rPr>
@@ -16616,7 +16973,19 @@
         <w:rPr>
           <w:rFonts w:ascii="Times New Roman" w:hAnsi="Times New Roman" w:cs="Times New Roman"/>
         </w:rPr>
-        <w:t>s to determine catches in the projections.  Fitting stock recruit curves automatically can be difficult because some tuning is often required. Consequently, proxies for reference points were used instead where</w:t>
+        <w:t xml:space="preserve">s to determine catches in the projections.  Fitting stock recruit curves automatically can be difficult because some tuning is often required. Consequently, proxies for reference points </w:t>
+      </w:r>
+      <w:r>
+        <w:rPr>
+          <w:rFonts w:ascii="Times New Roman" w:hAnsi="Times New Roman" w:cs="Times New Roman"/>
+        </w:rPr>
+        <w:t>a</w:t>
+      </w:r>
+      <w:r>
+        <w:rPr>
+          <w:rFonts w:ascii="Times New Roman" w:hAnsi="Times New Roman" w:cs="Times New Roman"/>
+        </w:rPr>
+        <w:t>re used instead where</w:t>
       </w:r>
       <w:r>
         <w:rPr>
@@ -16674,7 +17043,30 @@
         <w:rPr>
           <w:rFonts w:ascii="Times New Roman" w:hAnsi="Times New Roman" w:cs="Times New Roman"/>
         </w:rPr>
-        <w:t xml:space="preserve"> spawning-biomass-per-recruit methods (e.g. Clark, 1991; NPFMC, 2007). </w:t>
+        <w:t xml:space="preserve"> spawning-biomass-per-recruit methods (e.g. </w:t>
+      </w:r>
+      <w:commentRangeStart w:id="2"/>
+      <w:r>
+        <w:rPr>
+          <w:rFonts w:ascii="Times New Roman" w:hAnsi="Times New Roman" w:cs="Times New Roman"/>
+          <w:highlight w:val="yellow"/>
+        </w:rPr>
+        <w:t>Clark, 1991; NPFMC, 2007</w:t>
+      </w:r>
+      <w:commentRangeEnd w:id="2"/>
+      <w:r>
+        <w:rPr>
+          <w:rStyle w:val="CommentReference"/>
+          <w:rFonts w:ascii="Times New Roman" w:hAnsi="Times New Roman"/>
+          <w:highlight w:val="yellow"/>
+        </w:rPr>
+        <w:commentReference w:id="2"/>
+      </w:r>
+      <w:r>
+        <w:rPr>
+          <w:rFonts w:ascii="Times New Roman" w:hAnsi="Times New Roman" w:cs="Times New Roman"/>
+        </w:rPr>
+        <w:t xml:space="preserve">). </w:t>
       </w:r>
       <w:r>
         <w:rPr>
@@ -16694,7 +17086,20 @@
         <w:rPr>
           <w:rFonts w:ascii="Times New Roman" w:hAnsi="Times New Roman" w:cs="Times New Roman"/>
         </w:rPr>
-        <w:t xml:space="preserve">or the fishing mortality that reduces spawning biomass per recruit (SBPR) to 35% of virgin levels is used as a target fishing mortality for Alaskan fisheries (NPFMC, 2007).  </w:t>
+        <w:t>or the fishing mortality that reduces spawning biomass per recruit (SBPR) to 35% of virgin levels is used as a target fishing mortality for Alaskan fisheries (</w:t>
+      </w:r>
+      <w:r>
+        <w:rPr>
+          <w:rFonts w:ascii="Times New Roman" w:hAnsi="Times New Roman" w:cs="Times New Roman"/>
+          <w:highlight w:val="yellow"/>
+        </w:rPr>
+        <w:t>NPFMC, 2007</w:t>
+      </w:r>
+      <w:r>
+        <w:rPr>
+          <w:rFonts w:ascii="Times New Roman" w:hAnsi="Times New Roman" w:cs="Times New Roman"/>
+        </w:rPr>
+        <w:t xml:space="preserve">).  </w:t>
       </w:r>
       <w:r>
         <w:rPr>
@@ -16714,7 +17119,13 @@
         <w:rPr>
           <w:rFonts w:ascii="Times New Roman" w:hAnsi="Times New Roman" w:cs="Times New Roman"/>
         </w:rPr>
-        <w:t xml:space="preserve">was calculated as the SBPR corresponding to </w:t>
+        <w:t>i</w:t>
+      </w:r>
+      <w:r>
+        <w:rPr>
+          <w:rFonts w:ascii="Times New Roman" w:hAnsi="Times New Roman" w:cs="Times New Roman"/>
+        </w:rPr>
+        <w:t xml:space="preserve">s calculated as the SBPR corresponding to </w:t>
       </w:r>
       <w:r>
         <w:rPr>
@@ -16774,7 +17185,13 @@
         <w:rPr>
           <w:rFonts w:ascii="Times New Roman" w:hAnsi="Times New Roman" w:cs="Times New Roman"/>
         </w:rPr>
-        <w:t xml:space="preserve">were used in conjunction with a control rule to adjust the proportion of </w:t>
+        <w:t>ar</w:t>
+      </w:r>
+      <w:r>
+        <w:rPr>
+          <w:rFonts w:ascii="Times New Roman" w:hAnsi="Times New Roman" w:cs="Times New Roman"/>
+        </w:rPr>
+        <w:t xml:space="preserve">e used in conjunction with a control rule to adjust the proportion of </w:t>
       </w:r>
       <w:r>
         <w:rPr>
@@ -16794,7 +17211,19 @@
         <w:rPr>
           <w:rFonts w:ascii="Times New Roman" w:hAnsi="Times New Roman" w:cs="Times New Roman"/>
         </w:rPr>
-        <w:t xml:space="preserve"> that was applied to the population based on the status of the population relative to </w:t>
+        <w:t xml:space="preserve"> that </w:t>
+      </w:r>
+      <w:r>
+        <w:rPr>
+          <w:rFonts w:ascii="Times New Roman" w:hAnsi="Times New Roman" w:cs="Times New Roman"/>
+        </w:rPr>
+        <w:t>i</w:t>
+      </w:r>
+      <w:r>
+        <w:rPr>
+          <w:rFonts w:ascii="Times New Roman" w:hAnsi="Times New Roman" w:cs="Times New Roman"/>
+        </w:rPr>
+        <w:t xml:space="preserve">s applied to the population based on the status of the population relative to </w:t>
       </w:r>
       <w:r>
         <w:rPr>
@@ -16814,7 +17243,31 @@
         <w:rPr>
           <w:rFonts w:ascii="Times New Roman" w:hAnsi="Times New Roman" w:cs="Times New Roman"/>
         </w:rPr>
-        <w:t xml:space="preserve">. The fishing mortality derived from equation 24 was deemed the fishing mortality corresponding to the TAC (which coincides with the OFL), the </w:t>
+        <w:t xml:space="preserve">. The fishing mortality derived from </w:t>
+      </w:r>
+      <w:r>
+        <w:rPr>
+          <w:rFonts w:ascii="Times New Roman" w:hAnsi="Times New Roman" w:cs="Times New Roman"/>
+        </w:rPr>
+        <w:t>Eq.</w:t>
+      </w:r>
+      <w:r>
+        <w:rPr>
+          <w:rFonts w:ascii="Times New Roman" w:hAnsi="Times New Roman" w:cs="Times New Roman"/>
+        </w:rPr>
+        <w:t xml:space="preserve"> 24 </w:t>
+      </w:r>
+      <w:r>
+        <w:rPr>
+          <w:rFonts w:ascii="Times New Roman" w:hAnsi="Times New Roman" w:cs="Times New Roman"/>
+        </w:rPr>
+        <w:t>i</w:t>
+      </w:r>
+      <w:r>
+        <w:rPr>
+          <w:rFonts w:ascii="Times New Roman" w:hAnsi="Times New Roman" w:cs="Times New Roman"/>
+        </w:rPr>
+        <w:t xml:space="preserve">s deemed the fishing mortality corresponding to the TAC (which coincides with the OFL), the </w:t>
       </w:r>
       <w:r>
         <w:rPr>
@@ -16834,7 +17287,33 @@
         <w:rPr>
           <w:rFonts w:ascii="Times New Roman" w:hAnsi="Times New Roman" w:cs="Times New Roman"/>
         </w:rPr>
-        <w:t xml:space="preserve">, and was applied to the population to find the TAC using equation 14. </w:t>
+        <w:t xml:space="preserve">, and </w:t>
+      </w:r>
+      <w:r>
+        <w:rPr>
+          <w:rFonts w:ascii="Times New Roman" w:hAnsi="Times New Roman" w:cs="Times New Roman"/>
+        </w:rPr>
+        <w:t>i</w:t>
+      </w:r>
+      <w:r>
+        <w:rPr>
+          <w:rFonts w:ascii="Times New Roman" w:hAnsi="Times New Roman" w:cs="Times New Roman"/>
+        </w:rPr>
+        <w:t xml:space="preserve">s applied to the population to find the TAC using </w:t>
+      </w:r>
+      <w:r>
+        <w:rPr>
+          <w:rFonts w:ascii="Times New Roman" w:hAnsi="Times New Roman" w:cs="Times New Roman"/>
+        </w:rPr>
+        <w:t>Eq.</w:t>
+      </w:r>
+      <w:bookmarkStart w:id="3" w:name="_GoBack"/>
+      <w:bookmarkEnd w:id="3"/>
+      <w:r>
+        <w:rPr>
+          <w:rFonts w:ascii="Times New Roman" w:hAnsi="Times New Roman" w:cs="Times New Roman"/>
+        </w:rPr>
+        <w:t xml:space="preserve"> 14. </w:t>
       </w:r>
     </w:p>
     <w:p>
@@ -18526,7 +19005,7 @@
 
 <file path=word/comments.xml><?xml version="1.0" encoding="utf-8"?>
 <w:comments xmlns:wpc="http://schemas.microsoft.com/office/word/2010/wordprocessingCanvas" xmlns:cx="http://schemas.microsoft.com/office/drawing/2014/chartex" xmlns:cx1="http://schemas.microsoft.com/office/drawing/2015/9/8/chartex" xmlns:cx2="http://schemas.microsoft.com/office/drawing/2015/10/21/chartex" xmlns:cx3="http://schemas.microsoft.com/office/drawing/2016/5/9/chartex" xmlns:cx4="http://schemas.microsoft.com/office/drawing/2016/5/10/chartex" xmlns:cx5="http://schemas.microsoft.com/office/drawing/2016/5/11/chartex" xmlns:cx6="http://schemas.microsoft.com/office/drawing/2016/5/12/chartex" xmlns:cx7="http://schemas.microsoft.com/office/drawing/2016/5/13/chartex" xmlns:cx8="http://schemas.microsoft.com/office/drawing/2016/5/14/chartex" xmlns:mc="http://schemas.openxmlformats.org/markup-compatibility/2006" xmlns:aink="http://schemas.microsoft.com/office/drawing/2016/ink" xmlns:am3d="http://schemas.microsoft.com/office/drawing/2017/model3d" xmlns:o="urn:schemas-microsoft-com:office:office" xmlns:r="http://schemas.openxmlformats.org/officeDocument/2006/relationships" xmlns:m="http://schemas.openxmlformats.org/officeDocument/2006/math" xmlns:v="urn:schemas-microsoft-com:vml" xmlns:wp14="http://schemas.microsoft.com/office/word/2010/wordprocessingDrawing" xmlns:wp="http://schemas.openxmlformats.org/drawingml/2006/wordprocessingDrawing" xmlns:w10="urn:schemas-microsoft-com:office:word" xmlns:w="http://schemas.openxmlformats.org/wordprocessingml/2006/main" xmlns:w14="http://schemas.microsoft.com/office/word/2010/wordml" xmlns:w15="http://schemas.microsoft.com/office/word/2012/wordml" xmlns:w16cid="http://schemas.microsoft.com/office/word/2016/wordml/cid" xmlns:w16se="http://schemas.microsoft.com/office/word/2015/wordml/symex" xmlns:wpg="http://schemas.microsoft.com/office/word/2010/wordprocessingGroup" xmlns:wpi="http://schemas.microsoft.com/office/word/2010/wordprocessingInk" xmlns:wne="http://schemas.microsoft.com/office/word/2006/wordml" xmlns:wps="http://schemas.microsoft.com/office/word/2010/wordprocessingShape" mc:Ignorable="w14 w15 w16se w16cid wp14">
-  <w:comment w:id="1" w:author="leeqi" w:date="2018-06-14T15:31:00Z" w:initials="l">
+  <w:comment w:id="0" w:author="leeqi" w:date="2018-06-14T15:31:00Z" w:initials="l">
     <w:p>
       <w:pPr>
         <w:pStyle w:val="CommentText"/>
@@ -18539,6 +19018,38 @@
       </w:r>
       <w:r>
         <w:t>Not always, though?</w:t>
+      </w:r>
+    </w:p>
+  </w:comment>
+  <w:comment w:id="1" w:author="leeqi" w:date="2018-06-14T16:10:00Z" w:initials="l">
+    <w:p>
+      <w:pPr>
+        <w:pStyle w:val="CommentText"/>
+      </w:pPr>
+      <w:r>
+        <w:rPr>
+          <w:rStyle w:val="CommentReference"/>
+        </w:rPr>
+        <w:annotationRef/>
+      </w:r>
+      <w:r>
+        <w:t>Where it be</w:t>
+      </w:r>
+    </w:p>
+  </w:comment>
+  <w:comment w:id="2" w:author="leeqi" w:date="2018-06-14T16:13:00Z" w:initials="l">
+    <w:p>
+      <w:pPr>
+        <w:pStyle w:val="CommentText"/>
+      </w:pPr>
+      <w:r>
+        <w:rPr>
+          <w:rStyle w:val="CommentReference"/>
+        </w:rPr>
+        <w:annotationRef/>
+      </w:r>
+      <w:r>
+        <w:t>Probably need a reference section for appendix too..</w:t>
       </w:r>
     </w:p>
   </w:comment>
@@ -18548,12 +19059,16 @@
 <file path=word/commentsExtended.xml><?xml version="1.0" encoding="utf-8"?>
 <w15:commentsEx xmlns:wpc="http://schemas.microsoft.com/office/word/2010/wordprocessingCanvas" xmlns:cx="http://schemas.microsoft.com/office/drawing/2014/chartex" xmlns:cx1="http://schemas.microsoft.com/office/drawing/2015/9/8/chartex" xmlns:cx2="http://schemas.microsoft.com/office/drawing/2015/10/21/chartex" xmlns:cx3="http://schemas.microsoft.com/office/drawing/2016/5/9/chartex" xmlns:cx4="http://schemas.microsoft.com/office/drawing/2016/5/10/chartex" xmlns:cx5="http://schemas.microsoft.com/office/drawing/2016/5/11/chartex" xmlns:cx6="http://schemas.microsoft.com/office/drawing/2016/5/12/chartex" xmlns:cx7="http://schemas.microsoft.com/office/drawing/2016/5/13/chartex" xmlns:cx8="http://schemas.microsoft.com/office/drawing/2016/5/14/chartex" xmlns:mc="http://schemas.openxmlformats.org/markup-compatibility/2006" xmlns:aink="http://schemas.microsoft.com/office/drawing/2016/ink" xmlns:am3d="http://schemas.microsoft.com/office/drawing/2017/model3d" xmlns:o="urn:schemas-microsoft-com:office:office" xmlns:r="http://schemas.openxmlformats.org/officeDocument/2006/relationships" xmlns:m="http://schemas.openxmlformats.org/officeDocument/2006/math" xmlns:v="urn:schemas-microsoft-com:vml" xmlns:wp14="http://schemas.microsoft.com/office/word/2010/wordprocessingDrawing" xmlns:wp="http://schemas.openxmlformats.org/drawingml/2006/wordprocessingDrawing" xmlns:w10="urn:schemas-microsoft-com:office:word" xmlns:w="http://schemas.openxmlformats.org/wordprocessingml/2006/main" xmlns:w14="http://schemas.microsoft.com/office/word/2010/wordml" xmlns:w15="http://schemas.microsoft.com/office/word/2012/wordml" xmlns:w16cid="http://schemas.microsoft.com/office/word/2016/wordml/cid" xmlns:w16se="http://schemas.microsoft.com/office/word/2015/wordml/symex" xmlns:wpg="http://schemas.microsoft.com/office/word/2010/wordprocessingGroup" xmlns:wpi="http://schemas.microsoft.com/office/word/2010/wordprocessingInk" xmlns:wne="http://schemas.microsoft.com/office/word/2006/wordml" xmlns:wps="http://schemas.microsoft.com/office/word/2010/wordprocessingShape" mc:Ignorable="w14 w15 w16se w16cid wp14">
   <w15:commentEx w15:paraId="75C6543C" w15:done="0"/>
+  <w15:commentEx w15:paraId="6EA8F0EB" w15:done="0"/>
+  <w15:commentEx w15:paraId="2BAE4A2B" w15:done="0"/>
 </w15:commentsEx>
 </file>
 
 <file path=word/commentsIds.xml><?xml version="1.0" encoding="utf-8"?>
 <w16cid:commentsIds xmlns:wpc="http://schemas.microsoft.com/office/word/2010/wordprocessingCanvas" xmlns:cx="http://schemas.microsoft.com/office/drawing/2014/chartex" xmlns:cx1="http://schemas.microsoft.com/office/drawing/2015/9/8/chartex" xmlns:cx2="http://schemas.microsoft.com/office/drawing/2015/10/21/chartex" xmlns:cx3="http://schemas.microsoft.com/office/drawing/2016/5/9/chartex" xmlns:cx4="http://schemas.microsoft.com/office/drawing/2016/5/10/chartex" xmlns:cx5="http://schemas.microsoft.com/office/drawing/2016/5/11/chartex" xmlns:cx6="http://schemas.microsoft.com/office/drawing/2016/5/12/chartex" xmlns:cx7="http://schemas.microsoft.com/office/drawing/2016/5/13/chartex" xmlns:cx8="http://schemas.microsoft.com/office/drawing/2016/5/14/chartex" xmlns:mc="http://schemas.openxmlformats.org/markup-compatibility/2006" xmlns:aink="http://schemas.microsoft.com/office/drawing/2016/ink" xmlns:am3d="http://schemas.microsoft.com/office/drawing/2017/model3d" xmlns:o="urn:schemas-microsoft-com:office:office" xmlns:r="http://schemas.openxmlformats.org/officeDocument/2006/relationships" xmlns:m="http://schemas.openxmlformats.org/officeDocument/2006/math" xmlns:v="urn:schemas-microsoft-com:vml" xmlns:wp14="http://schemas.microsoft.com/office/word/2010/wordprocessingDrawing" xmlns:wp="http://schemas.openxmlformats.org/drawingml/2006/wordprocessingDrawing" xmlns:w10="urn:schemas-microsoft-com:office:word" xmlns:w="http://schemas.openxmlformats.org/wordprocessingml/2006/main" xmlns:w14="http://schemas.microsoft.com/office/word/2010/wordml" xmlns:w15="http://schemas.microsoft.com/office/word/2012/wordml" xmlns:w16cid="http://schemas.microsoft.com/office/word/2016/wordml/cid" xmlns:w16se="http://schemas.microsoft.com/office/word/2015/wordml/symex" xmlns:wpg="http://schemas.microsoft.com/office/word/2010/wordprocessingGroup" xmlns:wpi="http://schemas.microsoft.com/office/word/2010/wordprocessingInk" xmlns:wne="http://schemas.microsoft.com/office/word/2006/wordml" xmlns:wps="http://schemas.microsoft.com/office/word/2010/wordprocessingShape" mc:Ignorable="w14 w15 w16se w16cid wp14">
   <w16cid:commentId w16cid:paraId="75C6543C" w16cid:durableId="1ECD08CC"/>
+  <w16cid:commentId w16cid:paraId="6EA8F0EB" w16cid:durableId="1ECD1213"/>
+  <w16cid:commentId w16cid:paraId="2BAE4A2B" w16cid:durableId="1ECD1298"/>
 </w16cid:commentsIds>
 </file>
 
@@ -20577,7 +21092,7 @@
 </file>
 
 <file path=customXml/itemProps1.xml><?xml version="1.0" encoding="utf-8"?>
-<ds:datastoreItem xmlns:ds="http://schemas.openxmlformats.org/officeDocument/2006/customXml" ds:itemID="{2DC1326D-0E24-B246-A774-22A9B1445051}">
+<ds:datastoreItem xmlns:ds="http://schemas.openxmlformats.org/officeDocument/2006/customXml" ds:itemID="{07287D84-C47E-0645-9E70-06CC46D77775}">
   <ds:schemaRefs>
     <ds:schemaRef ds:uri="http://schemas.openxmlformats.org/officeDocument/2006/bibliography"/>
   </ds:schemaRefs>
@@ -20585,7 +21100,7 @@
 </file>
 
 <file path=customXml/itemProps2.xml><?xml version="1.0" encoding="utf-8"?>
-<ds:datastoreItem xmlns:ds="http://schemas.openxmlformats.org/officeDocument/2006/customXml" ds:itemID="{647AFC35-156D-7441-AAD7-8653F17A6976}">
+<ds:datastoreItem xmlns:ds="http://schemas.openxmlformats.org/officeDocument/2006/customXml" ds:itemID="{6B11425E-9CD0-BB48-9EF0-206EB750E245}">
   <ds:schemaRefs>
     <ds:schemaRef ds:uri="http://schemas.openxmlformats.org/officeDocument/2006/bibliography"/>
   </ds:schemaRefs>

</xml_diff>